<commit_message>
:doc: modify as advice
</commit_message>
<xml_diff>
--- a/zmy_modify/市场营销策划.docx
+++ b/zmy_modify/市场营销策划.docx
@@ -1,43 +1,39 @@
 
 <file path=word/document.xml><?xml version="1.0" encoding="utf-8"?>
-<w:document xmlns:wpc="http://schemas.microsoft.com/office/word/2010/wordprocessingCanvas" xmlns:mc="http://schemas.openxmlformats.org/markup-compatibility/2006" xmlns:o="urn:schemas-microsoft-com:office:office" xmlns:r="http://schemas.openxmlformats.org/officeDocument/2006/relationships" xmlns:m="http://schemas.openxmlformats.org/officeDocument/2006/math" xmlns:v="urn:schemas-microsoft-com:vml" xmlns:wp14="http://schemas.microsoft.com/office/word/2010/wordprocessingDrawing" xmlns:wp="http://schemas.openxmlformats.org/drawingml/2006/wordprocessingDrawing" xmlns:w10="urn:schemas-microsoft-com:office:word" xmlns:w="http://schemas.openxmlformats.org/wordprocessingml/2006/main" xmlns:w14="http://schemas.microsoft.com/office/word/2010/wordml" xmlns:w15="http://schemas.microsoft.com/office/word/2012/wordml" xmlns:wpg="http://schemas.microsoft.com/office/word/2010/wordprocessingGroup" xmlns:wpi="http://schemas.microsoft.com/office/word/2010/wordprocessingInk" xmlns:wne="http://schemas.microsoft.com/office/word/2006/wordml" xmlns:wps="http://schemas.microsoft.com/office/word/2010/wordprocessingShape" mc:Ignorable="w14 w15 wp14">
+<w:document xmlns:wpc="http://schemas.microsoft.com/office/word/2010/wordprocessingCanvas" xmlns:mo="http://schemas.microsoft.com/office/mac/office/2008/main" xmlns:mc="http://schemas.openxmlformats.org/markup-compatibility/2006" xmlns:mv="urn:schemas-microsoft-com:mac:vml" xmlns:o="urn:schemas-microsoft-com:office:office" xmlns:r="http://schemas.openxmlformats.org/officeDocument/2006/relationships" xmlns:m="http://schemas.openxmlformats.org/officeDocument/2006/math" xmlns:v="urn:schemas-microsoft-com:vml" xmlns:wp14="http://schemas.microsoft.com/office/word/2010/wordprocessingDrawing" xmlns:wp="http://schemas.openxmlformats.org/drawingml/2006/wordprocessingDrawing" xmlns:w10="urn:schemas-microsoft-com:office:word" xmlns:w="http://schemas.openxmlformats.org/wordprocessingml/2006/main" xmlns:w14="http://schemas.microsoft.com/office/word/2010/wordml" xmlns:w15="http://schemas.microsoft.com/office/word/2012/wordml" xmlns:wpg="http://schemas.microsoft.com/office/word/2010/wordprocessingGroup" xmlns:wpi="http://schemas.microsoft.com/office/word/2010/wordprocessingInk" xmlns:wne="http://schemas.microsoft.com/office/word/2006/wordml" xmlns:wps="http://schemas.microsoft.com/office/word/2010/wordprocessingShape" mc:Ignorable="w14 w15 wp14">
   <w:body>
     <w:p>
       <w:pPr>
+        <w:spacing w:line="360" w:lineRule="auto"/>
         <w:jc w:val="center"/>
         <w:rPr>
-          <w:sz w:val="32"/>
-          <w:szCs w:val="32"/>
-        </w:rPr>
-      </w:pPr>
-      <w:r>
-        <w:rPr>
-          <w:sz w:val="32"/>
-          <w:szCs w:val="32"/>
+          <w:sz w:val="24"/>
+          <w:szCs w:val="24"/>
+        </w:rPr>
+      </w:pPr>
+      <w:r>
+        <w:rPr>
+          <w:sz w:val="24"/>
+          <w:szCs w:val="24"/>
         </w:rPr>
         <w:t>市场营销策划</w:t>
       </w:r>
     </w:p>
     <w:p>
       <w:pPr>
-        <w:rPr>
-          <w:szCs w:val="21"/>
-        </w:rPr>
-      </w:pPr>
-      <w:r>
-        <w:rPr>
-          <w:rFonts w:hint="eastAsia"/>
-          <w:sz w:val="28"/>
-          <w:szCs w:val="28"/>
-        </w:rPr>
-        <w:t>营销战略策划</w:t>
-      </w:r>
-      <w:r>
-        <w:rPr>
-          <w:rFonts w:hint="eastAsia"/>
-          <w:szCs w:val="21"/>
-        </w:rPr>
-        <w:t>：营销战略策划是一切营销活动的轴心，它是从企业整个经营的角度考虑问题，对企业的整个营销动向起到提纲挈领的作用，对企业的营销战略进行科学、合理、有效的管理，关系到整个企业的长远发展。</w:t>
+        <w:spacing w:line="360" w:lineRule="auto"/>
+        <w:rPr>
+          <w:sz w:val="24"/>
+          <w:szCs w:val="24"/>
+        </w:rPr>
+      </w:pPr>
+      <w:r>
+        <w:rPr>
+          <w:rFonts w:hint="eastAsia"/>
+          <w:sz w:val="24"/>
+          <w:szCs w:val="24"/>
+        </w:rPr>
+        <w:t>营销战略策划：营销战略策划是一切营销活动的轴心，它是从企业整个经营的角度考虑问题，对企业的整个营销动向起到提纲挈领的作用，对企业的营销战略进行科学、合理、有效的管理，关系到整个企业的长远发展。</w:t>
       </w:r>
     </w:p>
     <w:p>
@@ -47,15 +43,18 @@
           <w:ilvl w:val="0"/>
           <w:numId w:val="1"/>
         </w:numPr>
+        <w:spacing w:line="360" w:lineRule="auto"/>
         <w:ind w:firstLineChars="0"/>
         <w:rPr>
-          <w:szCs w:val="21"/>
-        </w:rPr>
-      </w:pPr>
-      <w:r>
-        <w:rPr>
-          <w:rFonts w:hint="eastAsia"/>
-          <w:szCs w:val="21"/>
+          <w:sz w:val="24"/>
+          <w:szCs w:val="24"/>
+        </w:rPr>
+      </w:pPr>
+      <w:r>
+        <w:rPr>
+          <w:rFonts w:hint="eastAsia"/>
+          <w:sz w:val="24"/>
+          <w:szCs w:val="24"/>
         </w:rPr>
         <w:t>市场细分</w:t>
       </w:r>
@@ -63,21 +62,25 @@
     <w:p>
       <w:pPr>
         <w:pStyle w:val="a3"/>
+        <w:spacing w:line="360" w:lineRule="auto"/>
         <w:ind w:left="720" w:firstLineChars="0" w:firstLine="0"/>
         <w:rPr>
-          <w:szCs w:val="21"/>
-        </w:rPr>
-      </w:pPr>
-      <w:r>
-        <w:rPr>
-          <w:szCs w:val="21"/>
+          <w:sz w:val="24"/>
+          <w:szCs w:val="24"/>
+        </w:rPr>
+      </w:pPr>
+      <w:r>
+        <w:rPr>
+          <w:sz w:val="24"/>
+          <w:szCs w:val="24"/>
         </w:rPr>
         <w:t>我们采用多维细分法</w:t>
       </w:r>
       <w:r>
         <w:rPr>
           <w:rFonts w:hint="eastAsia"/>
-          <w:szCs w:val="21"/>
+          <w:sz w:val="24"/>
+          <w:szCs w:val="24"/>
         </w:rPr>
         <w:t>，将市场划分为如下表所示</w:t>
       </w:r>
@@ -104,22 +107,26 @@
           <w:p>
             <w:pPr>
               <w:pStyle w:val="a3"/>
+              <w:spacing w:line="360" w:lineRule="auto"/>
               <w:ind w:firstLineChars="0" w:firstLine="0"/>
               <w:rPr>
-                <w:szCs w:val="21"/>
+                <w:sz w:val="24"/>
+                <w:szCs w:val="24"/>
               </w:rPr>
             </w:pPr>
             <w:r>
               <w:rPr>
                 <w:rFonts w:hint="eastAsia"/>
-                <w:szCs w:val="21"/>
+                <w:sz w:val="24"/>
+                <w:szCs w:val="24"/>
               </w:rPr>
               <w:t xml:space="preserve"> </w:t>
             </w:r>
             <w:r>
               <w:rPr>
                 <w:rFonts w:hint="eastAsia"/>
-                <w:szCs w:val="21"/>
+                <w:sz w:val="24"/>
+                <w:szCs w:val="24"/>
               </w:rPr>
               <w:t>性别</w:t>
             </w:r>
@@ -132,15 +139,18 @@
           <w:p>
             <w:pPr>
               <w:pStyle w:val="a3"/>
+              <w:spacing w:line="360" w:lineRule="auto"/>
               <w:ind w:firstLineChars="0" w:firstLine="0"/>
               <w:rPr>
-                <w:szCs w:val="21"/>
+                <w:sz w:val="24"/>
+                <w:szCs w:val="24"/>
               </w:rPr>
             </w:pPr>
             <w:r>
               <w:rPr>
                 <w:rFonts w:hint="eastAsia"/>
-                <w:szCs w:val="21"/>
+                <w:sz w:val="24"/>
+                <w:szCs w:val="24"/>
               </w:rPr>
               <w:t>年龄</w:t>
             </w:r>
@@ -153,15 +163,18 @@
           <w:p>
             <w:pPr>
               <w:pStyle w:val="a3"/>
+              <w:spacing w:line="360" w:lineRule="auto"/>
               <w:ind w:firstLineChars="0" w:firstLine="0"/>
               <w:rPr>
-                <w:szCs w:val="21"/>
+                <w:sz w:val="24"/>
+                <w:szCs w:val="24"/>
               </w:rPr>
             </w:pPr>
             <w:r>
               <w:rPr>
                 <w:rFonts w:hint="eastAsia"/>
-                <w:szCs w:val="21"/>
+                <w:sz w:val="24"/>
+                <w:szCs w:val="24"/>
               </w:rPr>
               <w:t>文化程度</w:t>
             </w:r>
@@ -174,15 +187,18 @@
           <w:p>
             <w:pPr>
               <w:pStyle w:val="a3"/>
+              <w:spacing w:line="360" w:lineRule="auto"/>
               <w:ind w:firstLineChars="0" w:firstLine="0"/>
               <w:rPr>
-                <w:szCs w:val="21"/>
+                <w:sz w:val="24"/>
+                <w:szCs w:val="24"/>
               </w:rPr>
             </w:pPr>
             <w:r>
               <w:rPr>
                 <w:rFonts w:hint="eastAsia"/>
-                <w:szCs w:val="21"/>
+                <w:sz w:val="24"/>
+                <w:szCs w:val="24"/>
               </w:rPr>
               <w:t>职业</w:t>
             </w:r>
@@ -195,15 +211,18 @@
           <w:p>
             <w:pPr>
               <w:pStyle w:val="a3"/>
+              <w:spacing w:line="360" w:lineRule="auto"/>
               <w:ind w:firstLineChars="0" w:firstLine="0"/>
               <w:rPr>
-                <w:szCs w:val="21"/>
+                <w:sz w:val="24"/>
+                <w:szCs w:val="24"/>
               </w:rPr>
             </w:pPr>
             <w:r>
               <w:rPr>
                 <w:rFonts w:hint="eastAsia"/>
-                <w:szCs w:val="21"/>
+                <w:sz w:val="24"/>
+                <w:szCs w:val="24"/>
               </w:rPr>
               <w:t>网络使用频率</w:t>
             </w:r>
@@ -218,15 +237,18 @@
           <w:p>
             <w:pPr>
               <w:pStyle w:val="a3"/>
+              <w:spacing w:line="360" w:lineRule="auto"/>
               <w:ind w:firstLineChars="0" w:firstLine="0"/>
               <w:rPr>
-                <w:szCs w:val="21"/>
+                <w:sz w:val="24"/>
+                <w:szCs w:val="24"/>
               </w:rPr>
             </w:pPr>
             <w:r>
               <w:rPr>
                 <w:rFonts w:hint="eastAsia"/>
-                <w:szCs w:val="21"/>
+                <w:sz w:val="24"/>
+                <w:szCs w:val="24"/>
               </w:rPr>
               <w:t>男性</w:t>
             </w:r>
@@ -239,15 +261,18 @@
           <w:p>
             <w:pPr>
               <w:pStyle w:val="a3"/>
+              <w:spacing w:line="360" w:lineRule="auto"/>
               <w:ind w:firstLineChars="0" w:firstLine="0"/>
               <w:rPr>
-                <w:szCs w:val="21"/>
+                <w:sz w:val="24"/>
+                <w:szCs w:val="24"/>
               </w:rPr>
             </w:pPr>
             <w:r>
               <w:rPr>
                 <w:rFonts w:hint="eastAsia"/>
-                <w:szCs w:val="21"/>
+                <w:sz w:val="24"/>
+                <w:szCs w:val="24"/>
               </w:rPr>
               <w:t>少年</w:t>
             </w:r>
@@ -260,15 +285,18 @@
           <w:p>
             <w:pPr>
               <w:pStyle w:val="a3"/>
+              <w:spacing w:line="360" w:lineRule="auto"/>
               <w:ind w:firstLineChars="0" w:firstLine="0"/>
               <w:rPr>
-                <w:szCs w:val="21"/>
+                <w:sz w:val="24"/>
+                <w:szCs w:val="24"/>
               </w:rPr>
             </w:pPr>
             <w:r>
               <w:rPr>
                 <w:rFonts w:hint="eastAsia"/>
-                <w:szCs w:val="21"/>
+                <w:sz w:val="24"/>
+                <w:szCs w:val="24"/>
               </w:rPr>
               <w:t>小学及以下</w:t>
             </w:r>
@@ -281,15 +309,18 @@
           <w:p>
             <w:pPr>
               <w:pStyle w:val="a3"/>
+              <w:spacing w:line="360" w:lineRule="auto"/>
               <w:ind w:firstLineChars="0" w:firstLine="0"/>
               <w:rPr>
-                <w:szCs w:val="21"/>
+                <w:sz w:val="24"/>
+                <w:szCs w:val="24"/>
               </w:rPr>
             </w:pPr>
             <w:r>
               <w:rPr>
                 <w:rFonts w:hint="eastAsia"/>
-                <w:szCs w:val="21"/>
+                <w:sz w:val="24"/>
+                <w:szCs w:val="24"/>
               </w:rPr>
               <w:t>学生</w:t>
             </w:r>
@@ -302,15 +333,18 @@
           <w:p>
             <w:pPr>
               <w:pStyle w:val="a3"/>
+              <w:spacing w:line="360" w:lineRule="auto"/>
               <w:ind w:firstLineChars="0" w:firstLine="0"/>
               <w:rPr>
-                <w:szCs w:val="21"/>
+                <w:sz w:val="24"/>
+                <w:szCs w:val="24"/>
               </w:rPr>
             </w:pPr>
             <w:r>
               <w:rPr>
                 <w:rFonts w:hint="eastAsia"/>
-                <w:szCs w:val="21"/>
+                <w:sz w:val="24"/>
+                <w:szCs w:val="24"/>
               </w:rPr>
               <w:t>从未</w:t>
             </w:r>
@@ -325,9 +359,11 @@
           <w:p>
             <w:pPr>
               <w:pStyle w:val="a3"/>
+              <w:spacing w:line="360" w:lineRule="auto"/>
               <w:ind w:firstLineChars="0" w:firstLine="0"/>
               <w:rPr>
-                <w:szCs w:val="21"/>
+                <w:sz w:val="24"/>
+                <w:szCs w:val="24"/>
               </w:rPr>
             </w:pPr>
           </w:p>
@@ -339,15 +375,18 @@
           <w:p>
             <w:pPr>
               <w:pStyle w:val="a3"/>
+              <w:spacing w:line="360" w:lineRule="auto"/>
               <w:ind w:firstLineChars="0" w:firstLine="0"/>
               <w:rPr>
-                <w:szCs w:val="21"/>
+                <w:sz w:val="24"/>
+                <w:szCs w:val="24"/>
               </w:rPr>
             </w:pPr>
             <w:r>
               <w:rPr>
                 <w:rFonts w:hint="eastAsia"/>
-                <w:szCs w:val="21"/>
+                <w:sz w:val="24"/>
+                <w:szCs w:val="24"/>
               </w:rPr>
               <w:t>青年</w:t>
             </w:r>
@@ -360,15 +399,18 @@
           <w:p>
             <w:pPr>
               <w:pStyle w:val="a3"/>
+              <w:spacing w:line="360" w:lineRule="auto"/>
               <w:ind w:firstLineChars="0" w:firstLine="0"/>
               <w:rPr>
-                <w:szCs w:val="21"/>
+                <w:sz w:val="24"/>
+                <w:szCs w:val="24"/>
               </w:rPr>
             </w:pPr>
             <w:r>
               <w:rPr>
                 <w:rFonts w:hint="eastAsia"/>
-                <w:szCs w:val="21"/>
+                <w:sz w:val="24"/>
+                <w:szCs w:val="24"/>
               </w:rPr>
               <w:t>高中</w:t>
             </w:r>
@@ -381,15 +423,18 @@
           <w:p>
             <w:pPr>
               <w:pStyle w:val="a3"/>
+              <w:spacing w:line="360" w:lineRule="auto"/>
               <w:ind w:firstLineChars="0" w:firstLine="0"/>
               <w:rPr>
-                <w:szCs w:val="21"/>
+                <w:sz w:val="24"/>
+                <w:szCs w:val="24"/>
               </w:rPr>
             </w:pPr>
             <w:r>
               <w:rPr>
                 <w:rFonts w:hint="eastAsia"/>
-                <w:szCs w:val="21"/>
+                <w:sz w:val="24"/>
+                <w:szCs w:val="24"/>
               </w:rPr>
               <w:t>工薪阶层</w:t>
             </w:r>
@@ -402,15 +447,18 @@
           <w:p>
             <w:pPr>
               <w:pStyle w:val="a3"/>
+              <w:spacing w:line="360" w:lineRule="auto"/>
               <w:ind w:firstLineChars="0" w:firstLine="0"/>
               <w:rPr>
-                <w:szCs w:val="21"/>
+                <w:sz w:val="24"/>
+                <w:szCs w:val="24"/>
               </w:rPr>
             </w:pPr>
             <w:r>
               <w:rPr>
                 <w:rFonts w:hint="eastAsia"/>
-                <w:szCs w:val="21"/>
+                <w:sz w:val="24"/>
+                <w:szCs w:val="24"/>
               </w:rPr>
               <w:t>偶尔</w:t>
             </w:r>
@@ -425,15 +473,18 @@
           <w:p>
             <w:pPr>
               <w:pStyle w:val="a3"/>
+              <w:spacing w:line="360" w:lineRule="auto"/>
               <w:ind w:firstLineChars="0" w:firstLine="0"/>
               <w:rPr>
-                <w:szCs w:val="21"/>
+                <w:sz w:val="24"/>
+                <w:szCs w:val="24"/>
               </w:rPr>
             </w:pPr>
             <w:r>
               <w:rPr>
                 <w:rFonts w:hint="eastAsia"/>
-                <w:szCs w:val="21"/>
+                <w:sz w:val="24"/>
+                <w:szCs w:val="24"/>
               </w:rPr>
               <w:t>女性</w:t>
             </w:r>
@@ -446,15 +497,18 @@
           <w:p>
             <w:pPr>
               <w:pStyle w:val="a3"/>
+              <w:spacing w:line="360" w:lineRule="auto"/>
               <w:ind w:firstLineChars="0" w:firstLine="0"/>
               <w:rPr>
-                <w:szCs w:val="21"/>
+                <w:sz w:val="24"/>
+                <w:szCs w:val="24"/>
               </w:rPr>
             </w:pPr>
             <w:r>
               <w:rPr>
                 <w:rFonts w:hint="eastAsia"/>
-                <w:szCs w:val="21"/>
+                <w:sz w:val="24"/>
+                <w:szCs w:val="24"/>
               </w:rPr>
               <w:t>中年</w:t>
             </w:r>
@@ -467,15 +521,18 @@
           <w:p>
             <w:pPr>
               <w:pStyle w:val="a3"/>
+              <w:spacing w:line="360" w:lineRule="auto"/>
               <w:ind w:firstLineChars="0" w:firstLine="0"/>
               <w:rPr>
-                <w:szCs w:val="21"/>
+                <w:sz w:val="24"/>
+                <w:szCs w:val="24"/>
               </w:rPr>
             </w:pPr>
             <w:r>
               <w:rPr>
                 <w:rFonts w:hint="eastAsia"/>
-                <w:szCs w:val="21"/>
+                <w:sz w:val="24"/>
+                <w:szCs w:val="24"/>
               </w:rPr>
               <w:t>本科</w:t>
             </w:r>
@@ -488,15 +545,18 @@
           <w:p>
             <w:pPr>
               <w:pStyle w:val="a3"/>
+              <w:spacing w:line="360" w:lineRule="auto"/>
               <w:ind w:firstLineChars="0" w:firstLine="0"/>
               <w:rPr>
-                <w:szCs w:val="21"/>
+                <w:sz w:val="24"/>
+                <w:szCs w:val="24"/>
               </w:rPr>
             </w:pPr>
             <w:r>
               <w:rPr>
                 <w:rFonts w:hint="eastAsia"/>
-                <w:szCs w:val="21"/>
+                <w:sz w:val="24"/>
+                <w:szCs w:val="24"/>
               </w:rPr>
               <w:t>个体业主</w:t>
             </w:r>
@@ -509,15 +569,18 @@
           <w:p>
             <w:pPr>
               <w:pStyle w:val="a3"/>
+              <w:spacing w:line="360" w:lineRule="auto"/>
               <w:ind w:firstLineChars="0" w:firstLine="0"/>
               <w:rPr>
-                <w:szCs w:val="21"/>
+                <w:sz w:val="24"/>
+                <w:szCs w:val="24"/>
               </w:rPr>
             </w:pPr>
             <w:r>
               <w:rPr>
                 <w:rFonts w:hint="eastAsia"/>
-                <w:szCs w:val="21"/>
+                <w:sz w:val="24"/>
+                <w:szCs w:val="24"/>
               </w:rPr>
               <w:t>有时</w:t>
             </w:r>
@@ -532,9 +595,11 @@
           <w:p>
             <w:pPr>
               <w:pStyle w:val="a3"/>
+              <w:spacing w:line="360" w:lineRule="auto"/>
               <w:ind w:firstLineChars="0" w:firstLine="0"/>
               <w:rPr>
-                <w:szCs w:val="21"/>
+                <w:sz w:val="24"/>
+                <w:szCs w:val="24"/>
               </w:rPr>
             </w:pPr>
           </w:p>
@@ -546,15 +611,18 @@
           <w:p>
             <w:pPr>
               <w:pStyle w:val="a3"/>
+              <w:spacing w:line="360" w:lineRule="auto"/>
               <w:ind w:firstLineChars="0" w:firstLine="0"/>
               <w:rPr>
-                <w:szCs w:val="21"/>
+                <w:sz w:val="24"/>
+                <w:szCs w:val="24"/>
               </w:rPr>
             </w:pPr>
             <w:r>
               <w:rPr>
                 <w:rFonts w:hint="eastAsia"/>
-                <w:szCs w:val="21"/>
+                <w:sz w:val="24"/>
+                <w:szCs w:val="24"/>
               </w:rPr>
               <w:t>老年</w:t>
             </w:r>
@@ -567,15 +635,18 @@
           <w:p>
             <w:pPr>
               <w:pStyle w:val="a3"/>
+              <w:spacing w:line="360" w:lineRule="auto"/>
               <w:ind w:firstLineChars="0" w:firstLine="0"/>
               <w:rPr>
-                <w:szCs w:val="21"/>
+                <w:sz w:val="24"/>
+                <w:szCs w:val="24"/>
               </w:rPr>
             </w:pPr>
             <w:r>
               <w:rPr>
                 <w:rFonts w:hint="eastAsia"/>
-                <w:szCs w:val="21"/>
+                <w:sz w:val="24"/>
+                <w:szCs w:val="24"/>
               </w:rPr>
               <w:t>硕士及以上</w:t>
             </w:r>
@@ -588,15 +659,18 @@
           <w:p>
             <w:pPr>
               <w:pStyle w:val="a3"/>
+              <w:spacing w:line="360" w:lineRule="auto"/>
               <w:ind w:firstLineChars="0" w:firstLine="0"/>
               <w:rPr>
-                <w:szCs w:val="21"/>
+                <w:sz w:val="24"/>
+                <w:szCs w:val="24"/>
               </w:rPr>
             </w:pPr>
             <w:r>
               <w:rPr>
                 <w:rFonts w:hint="eastAsia"/>
-                <w:szCs w:val="21"/>
+                <w:sz w:val="24"/>
+                <w:szCs w:val="24"/>
               </w:rPr>
               <w:t>高级管理者</w:t>
             </w:r>
@@ -609,15 +683,18 @@
           <w:p>
             <w:pPr>
               <w:pStyle w:val="a3"/>
+              <w:spacing w:line="360" w:lineRule="auto"/>
               <w:ind w:firstLineChars="0" w:firstLine="0"/>
               <w:rPr>
-                <w:szCs w:val="21"/>
+                <w:sz w:val="24"/>
+                <w:szCs w:val="24"/>
               </w:rPr>
             </w:pPr>
             <w:r>
               <w:rPr>
                 <w:rFonts w:hint="eastAsia"/>
-                <w:szCs w:val="21"/>
+                <w:sz w:val="24"/>
+                <w:szCs w:val="24"/>
               </w:rPr>
               <w:t>经常</w:t>
             </w:r>
@@ -632,15 +709,18 @@
           <w:ilvl w:val="0"/>
           <w:numId w:val="1"/>
         </w:numPr>
+        <w:spacing w:line="360" w:lineRule="auto"/>
         <w:ind w:firstLineChars="0"/>
         <w:rPr>
-          <w:szCs w:val="21"/>
-        </w:rPr>
-      </w:pPr>
-      <w:r>
-        <w:rPr>
-          <w:rFonts w:hint="eastAsia"/>
-          <w:szCs w:val="21"/>
+          <w:sz w:val="24"/>
+          <w:szCs w:val="24"/>
+        </w:rPr>
+      </w:pPr>
+      <w:r>
+        <w:rPr>
+          <w:rFonts w:hint="eastAsia"/>
+          <w:sz w:val="24"/>
+          <w:szCs w:val="24"/>
         </w:rPr>
         <w:t>选择目标市场</w:t>
       </w:r>
@@ -648,28 +728,35 @@
     <w:p>
       <w:pPr>
         <w:pStyle w:val="a3"/>
+        <w:spacing w:line="360" w:lineRule="auto"/>
         <w:ind w:left="720" w:firstLineChars="0" w:firstLine="0"/>
         <w:rPr>
-          <w:szCs w:val="21"/>
-        </w:rPr>
-      </w:pPr>
-      <w:r>
-        <w:rPr>
-          <w:szCs w:val="21"/>
+          <w:sz w:val="24"/>
+          <w:szCs w:val="24"/>
+        </w:rPr>
+      </w:pPr>
+      <w:r>
+        <w:rPr>
+          <w:sz w:val="24"/>
+          <w:szCs w:val="24"/>
         </w:rPr>
         <w:t>根据我们推出目前推出的产品</w:t>
       </w:r>
-      <w:r>
-        <w:rPr>
-          <w:rFonts w:hint="eastAsia"/>
-          <w:szCs w:val="21"/>
+      <w:proofErr w:type="spellStart"/>
+      <w:r>
+        <w:rPr>
+          <w:rFonts w:hint="eastAsia"/>
+          <w:sz w:val="24"/>
+          <w:szCs w:val="24"/>
         </w:rPr>
         <w:t>iCourse</w:t>
       </w:r>
-      <w:r>
-        <w:rPr>
-          <w:rFonts w:hint="eastAsia"/>
-          <w:szCs w:val="21"/>
+      <w:proofErr w:type="spellEnd"/>
+      <w:r>
+        <w:rPr>
+          <w:rFonts w:hint="eastAsia"/>
+          <w:sz w:val="24"/>
+          <w:szCs w:val="24"/>
         </w:rPr>
         <w:t>我们将目标市场定位在（你们自己选择填吧）</w:t>
       </w:r>
@@ -681,15 +768,18 @@
           <w:ilvl w:val="0"/>
           <w:numId w:val="1"/>
         </w:numPr>
+        <w:spacing w:line="360" w:lineRule="auto"/>
         <w:ind w:firstLineChars="0"/>
         <w:rPr>
-          <w:szCs w:val="21"/>
-        </w:rPr>
-      </w:pPr>
-      <w:r>
-        <w:rPr>
-          <w:rFonts w:hint="eastAsia"/>
-          <w:szCs w:val="21"/>
+          <w:sz w:val="24"/>
+          <w:szCs w:val="24"/>
+        </w:rPr>
+      </w:pPr>
+      <w:r>
+        <w:rPr>
+          <w:rFonts w:hint="eastAsia"/>
+          <w:sz w:val="24"/>
+          <w:szCs w:val="24"/>
         </w:rPr>
         <w:t>市场定位</w:t>
       </w:r>
@@ -697,65 +787,75 @@
     <w:p>
       <w:pPr>
         <w:pStyle w:val="a3"/>
+        <w:spacing w:line="360" w:lineRule="auto"/>
         <w:ind w:left="862" w:firstLineChars="0" w:firstLine="0"/>
         <w:rPr>
-          <w:szCs w:val="21"/>
-        </w:rPr>
-      </w:pPr>
-      <w:r>
-        <w:rPr>
-          <w:szCs w:val="21"/>
+          <w:sz w:val="24"/>
+          <w:szCs w:val="24"/>
+        </w:rPr>
+      </w:pPr>
+      <w:r>
+        <w:rPr>
+          <w:sz w:val="24"/>
+          <w:szCs w:val="24"/>
         </w:rPr>
         <w:t>我们根据产品</w:t>
       </w:r>
-      <w:r>
-        <w:rPr>
-          <w:rFonts w:hint="eastAsia"/>
-          <w:szCs w:val="21"/>
+      <w:proofErr w:type="spellStart"/>
+      <w:r>
+        <w:rPr>
+          <w:rFonts w:hint="eastAsia"/>
+          <w:sz w:val="24"/>
+          <w:szCs w:val="24"/>
         </w:rPr>
         <w:t>iCourse</w:t>
       </w:r>
-      <w:r>
-        <w:rPr>
-          <w:rFonts w:hint="eastAsia"/>
-          <w:szCs w:val="21"/>
+      <w:proofErr w:type="spellEnd"/>
+      <w:r>
+        <w:rPr>
+          <w:rFonts w:hint="eastAsia"/>
+          <w:sz w:val="24"/>
+          <w:szCs w:val="24"/>
         </w:rPr>
         <w:t>线上学习互助的</w:t>
       </w:r>
       <w:r>
         <w:rPr>
-          <w:szCs w:val="21"/>
+          <w:sz w:val="24"/>
+          <w:szCs w:val="24"/>
         </w:rPr>
         <w:t>特性定位于</w:t>
       </w:r>
       <w:r>
         <w:rPr>
           <w:rFonts w:hint="eastAsia"/>
-          <w:szCs w:val="21"/>
+          <w:sz w:val="24"/>
+          <w:szCs w:val="24"/>
         </w:rPr>
         <w:t>“全民共享”</w:t>
       </w:r>
     </w:p>
     <w:p>
       <w:pPr>
-        <w:rPr>
-          <w:sz w:val="28"/>
-          <w:szCs w:val="28"/>
-        </w:rPr>
-      </w:pPr>
-      <w:r>
-        <w:rPr>
-          <w:rFonts w:hint="eastAsia"/>
-          <w:sz w:val="28"/>
-          <w:szCs w:val="28"/>
+        <w:spacing w:line="360" w:lineRule="auto"/>
+        <w:rPr>
+          <w:sz w:val="24"/>
+          <w:szCs w:val="24"/>
+        </w:rPr>
+      </w:pPr>
+      <w:r>
+        <w:rPr>
+          <w:rFonts w:hint="eastAsia"/>
+          <w:sz w:val="24"/>
+          <w:szCs w:val="24"/>
         </w:rPr>
         <w:t>品牌策划</w:t>
       </w:r>
       <w:r>
         <w:rPr>
           <w:rFonts w:hint="eastAsia"/>
-          <w:sz w:val="28"/>
-          <w:szCs w:val="28"/>
+          <w:sz w:val="24"/>
+          <w:szCs w:val="24"/>
         </w:rPr>
         <w:t>：</w:t>
       </w:r>
@@ -767,15 +867,18 @@
           <w:ilvl w:val="0"/>
           <w:numId w:val="2"/>
         </w:numPr>
+        <w:spacing w:line="360" w:lineRule="auto"/>
         <w:ind w:firstLineChars="0"/>
         <w:rPr>
-          <w:szCs w:val="21"/>
-        </w:rPr>
-      </w:pPr>
-      <w:r>
-        <w:rPr>
-          <w:rFonts w:hint="eastAsia"/>
-          <w:szCs w:val="21"/>
+          <w:sz w:val="24"/>
+          <w:szCs w:val="24"/>
+        </w:rPr>
+      </w:pPr>
+      <w:r>
+        <w:rPr>
+          <w:rFonts w:hint="eastAsia"/>
+          <w:sz w:val="24"/>
+          <w:szCs w:val="24"/>
         </w:rPr>
         <w:t>品牌定位</w:t>
       </w:r>
@@ -783,104 +886,118 @@
     <w:p>
       <w:pPr>
         <w:pStyle w:val="a3"/>
+        <w:spacing w:line="360" w:lineRule="auto"/>
         <w:ind w:left="720" w:firstLineChars="0" w:firstLine="0"/>
         <w:rPr>
-          <w:szCs w:val="21"/>
-        </w:rPr>
-      </w:pPr>
-      <w:r>
-        <w:rPr>
-          <w:rFonts w:hint="eastAsia"/>
-          <w:szCs w:val="21"/>
+          <w:sz w:val="24"/>
+          <w:szCs w:val="24"/>
+        </w:rPr>
+      </w:pPr>
+      <w:proofErr w:type="spellStart"/>
+      <w:r>
+        <w:rPr>
+          <w:rFonts w:hint="eastAsia"/>
+          <w:sz w:val="24"/>
+          <w:szCs w:val="24"/>
         </w:rPr>
         <w:t>iCourse</w:t>
       </w:r>
-      <w:r>
-        <w:rPr>
-          <w:rFonts w:hint="eastAsia"/>
-          <w:szCs w:val="21"/>
-        </w:rPr>
-        <w:t>着力于提升高校学生的线上学习分享，改善同学们在学校学习过程的学习方式</w:t>
-      </w:r>
-      <w:r>
-        <w:rPr>
-          <w:rFonts w:hint="eastAsia"/>
-          <w:szCs w:val="21"/>
-        </w:rPr>
-        <w:t>，因此我们是先进技术定位，同时由于</w:t>
-      </w:r>
-      <w:r>
-        <w:rPr>
-          <w:rFonts w:hint="eastAsia"/>
-          <w:szCs w:val="21"/>
+      <w:proofErr w:type="spellEnd"/>
+      <w:r>
+        <w:rPr>
+          <w:rFonts w:hint="eastAsia"/>
+          <w:sz w:val="24"/>
+          <w:szCs w:val="24"/>
+        </w:rPr>
+        <w:t>着力于提升高校学生的线上学习分享，改善同学们在学校学习过程的学习方式，因此我们是先进技术定位，同时由于</w:t>
+      </w:r>
+      <w:r>
+        <w:rPr>
+          <w:rFonts w:hint="eastAsia"/>
+          <w:sz w:val="24"/>
+          <w:szCs w:val="24"/>
         </w:rPr>
         <w:t>用户可以通过充值来换取金币，金币可以用来用户悬赏资源、参加</w:t>
       </w:r>
       <w:r>
         <w:rPr>
           <w:rFonts w:hint="eastAsia"/>
-          <w:szCs w:val="21"/>
+          <w:sz w:val="24"/>
+          <w:szCs w:val="24"/>
         </w:rPr>
         <w:t>live</w:t>
       </w:r>
       <w:r>
         <w:rPr>
           <w:rFonts w:hint="eastAsia"/>
-          <w:szCs w:val="21"/>
+          <w:sz w:val="24"/>
+          <w:szCs w:val="24"/>
         </w:rPr>
         <w:t>等功能，我们的品牌也是低价定位。在品牌定位策略方面，我们采用的强化定位策略，即在消费者心目中强调自己现在的形象定位</w:t>
       </w:r>
       <w:r>
         <w:rPr>
           <w:rFonts w:hint="eastAsia"/>
-          <w:szCs w:val="21"/>
+          <w:sz w:val="24"/>
+          <w:szCs w:val="24"/>
         </w:rPr>
         <w:t>，例如</w:t>
       </w:r>
-      <w:r>
-        <w:rPr>
-          <w:rFonts w:hint="eastAsia"/>
-          <w:szCs w:val="21"/>
+      <w:proofErr w:type="spellStart"/>
+      <w:r>
+        <w:rPr>
+          <w:rFonts w:hint="eastAsia"/>
+          <w:sz w:val="24"/>
+          <w:szCs w:val="24"/>
         </w:rPr>
         <w:t>iCourse</w:t>
       </w:r>
-      <w:r>
-        <w:rPr>
-          <w:rFonts w:hint="eastAsia"/>
-          <w:szCs w:val="21"/>
+      <w:proofErr w:type="spellEnd"/>
+      <w:r>
+        <w:rPr>
+          <w:rFonts w:hint="eastAsia"/>
+          <w:sz w:val="24"/>
+          <w:szCs w:val="24"/>
         </w:rPr>
         <w:t>的广告语为“</w:t>
       </w:r>
-      <w:r>
-        <w:rPr>
-          <w:rFonts w:hint="eastAsia"/>
-          <w:szCs w:val="21"/>
+      <w:proofErr w:type="spellStart"/>
+      <w:r>
+        <w:rPr>
+          <w:rFonts w:hint="eastAsia"/>
+          <w:sz w:val="24"/>
+          <w:szCs w:val="24"/>
         </w:rPr>
         <w:t>i</w:t>
       </w:r>
       <w:r>
         <w:rPr>
-          <w:szCs w:val="21"/>
+          <w:sz w:val="24"/>
+          <w:szCs w:val="24"/>
         </w:rPr>
         <w:t>Course</w:t>
       </w:r>
-      <w:r>
-        <w:rPr>
-          <w:rFonts w:hint="eastAsia"/>
-          <w:szCs w:val="21"/>
+      <w:proofErr w:type="spellEnd"/>
+      <w:r>
+        <w:rPr>
+          <w:rFonts w:hint="eastAsia"/>
+          <w:sz w:val="24"/>
+          <w:szCs w:val="24"/>
         </w:rPr>
         <w:t>，</w:t>
       </w:r>
       <w:r>
         <w:rPr>
-          <w:szCs w:val="21"/>
+          <w:sz w:val="24"/>
+          <w:szCs w:val="24"/>
         </w:rPr>
         <w:t>线上学习助力梦想</w:t>
       </w:r>
       <w:r>
         <w:rPr>
           <w:rFonts w:hint="eastAsia"/>
-          <w:szCs w:val="21"/>
+          <w:sz w:val="24"/>
+          <w:szCs w:val="24"/>
         </w:rPr>
         <w:t>”</w:t>
       </w:r>
@@ -892,15 +1009,18 @@
           <w:ilvl w:val="0"/>
           <w:numId w:val="2"/>
         </w:numPr>
+        <w:spacing w:line="360" w:lineRule="auto"/>
         <w:ind w:firstLineChars="0"/>
         <w:rPr>
-          <w:szCs w:val="21"/>
-        </w:rPr>
-      </w:pPr>
-      <w:r>
-        <w:rPr>
-          <w:rFonts w:hint="eastAsia"/>
-          <w:szCs w:val="21"/>
+          <w:sz w:val="24"/>
+          <w:szCs w:val="24"/>
+        </w:rPr>
+      </w:pPr>
+      <w:r>
+        <w:rPr>
+          <w:rFonts w:hint="eastAsia"/>
+          <w:sz w:val="24"/>
+          <w:szCs w:val="24"/>
         </w:rPr>
         <w:t>品牌名称设计</w:t>
       </w:r>
@@ -908,24 +1028,20 @@
     <w:p>
       <w:pPr>
         <w:pStyle w:val="a3"/>
+        <w:spacing w:line="360" w:lineRule="auto"/>
         <w:ind w:left="720" w:firstLineChars="0" w:firstLine="0"/>
         <w:rPr>
-          <w:szCs w:val="21"/>
-        </w:rPr>
-      </w:pPr>
-      <w:r>
-        <w:rPr>
-          <w:rFonts w:hint="eastAsia"/>
-          <w:szCs w:val="21"/>
-        </w:rPr>
-        <w:t>“独学而无友，则孤陋而寡</w:t>
-      </w:r>
-      <w:r>
-        <w:rPr>
-          <w:rFonts w:hint="eastAsia"/>
-          <w:szCs w:val="21"/>
-        </w:rPr>
-        <w:t>闻”，我们在学习中最切忌的就是“独学”，需要“众学”这样的精神，因此取名“众学”，体现了品牌命名的记忆性原则、意义性原则、合理性原则等</w:t>
+          <w:sz w:val="24"/>
+          <w:szCs w:val="24"/>
+        </w:rPr>
+      </w:pPr>
+      <w:r>
+        <w:rPr>
+          <w:rFonts w:hint="eastAsia"/>
+          <w:sz w:val="24"/>
+          <w:szCs w:val="24"/>
+        </w:rPr>
+        <w:t>“独学而无友，则孤陋而寡闻”，我们在学习中最切忌的就是“独学”，需要“众学”这样的精神，因此取名“众学”，体现了品牌命名的记忆性原则、意义性原则、合理性原则等</w:t>
       </w:r>
     </w:p>
     <w:p>
@@ -935,34 +1051,42 @@
           <w:ilvl w:val="0"/>
           <w:numId w:val="2"/>
         </w:numPr>
+        <w:spacing w:line="360" w:lineRule="auto"/>
         <w:ind w:firstLineChars="0"/>
         <w:rPr>
-          <w:szCs w:val="21"/>
-        </w:rPr>
-      </w:pPr>
-      <w:r>
-        <w:rPr>
-          <w:rFonts w:hint="eastAsia"/>
-          <w:szCs w:val="21"/>
-        </w:rPr>
+          <w:sz w:val="24"/>
+          <w:szCs w:val="24"/>
+        </w:rPr>
+      </w:pPr>
+      <w:r>
+        <w:rPr>
+          <w:rFonts w:hint="eastAsia"/>
+          <w:sz w:val="24"/>
+          <w:szCs w:val="24"/>
+        </w:rPr>
+        <w:lastRenderedPageBreak/>
         <w:t>品牌标志设计</w:t>
       </w:r>
     </w:p>
     <w:p>
       <w:pPr>
         <w:pStyle w:val="a3"/>
+        <w:spacing w:line="360" w:lineRule="auto"/>
         <w:ind w:left="720" w:firstLineChars="0" w:firstLine="0"/>
         <w:rPr>
-          <w:szCs w:val="21"/>
+          <w:sz w:val="24"/>
+          <w:szCs w:val="24"/>
         </w:rPr>
       </w:pPr>
       <w:r>
         <w:rPr>
           <w:rFonts w:ascii="宋体" w:eastAsia="宋体" w:hAnsi="宋体" w:hint="eastAsia"/>
           <w:noProof/>
+          <w:sz w:val="24"/>
+          <w:szCs w:val="24"/>
         </w:rPr>
         <w:drawing>
-          <wp:inline distT="0" distB="0" distL="0" distR="0" wp14:anchorId="6876037E" wp14:editId="1270E8F2">
+          <wp:inline distT="0" distB="0" distL="0" distR="0" wp14:anchorId="48857B4B" wp14:editId="43D7BB4C">
             <wp:extent cx="2639499" cy="2463800"/>
             <wp:effectExtent l="0" t="0" r="2540" b="0"/>
             <wp:docPr id="2" name="图片 2"/>
@@ -1018,15 +1142,18 @@
           <w:ilvl w:val="0"/>
           <w:numId w:val="2"/>
         </w:numPr>
+        <w:spacing w:line="360" w:lineRule="auto"/>
         <w:ind w:firstLineChars="0"/>
         <w:rPr>
-          <w:szCs w:val="21"/>
-        </w:rPr>
-      </w:pPr>
-      <w:r>
-        <w:rPr>
-          <w:rFonts w:hint="eastAsia"/>
-          <w:szCs w:val="21"/>
+          <w:sz w:val="24"/>
+          <w:szCs w:val="24"/>
+        </w:rPr>
+      </w:pPr>
+      <w:r>
+        <w:rPr>
+          <w:rFonts w:hint="eastAsia"/>
+          <w:sz w:val="24"/>
+          <w:szCs w:val="24"/>
         </w:rPr>
         <w:t>品牌推广</w:t>
       </w:r>
@@ -1034,265 +1161,297 @@
     <w:p>
       <w:pPr>
         <w:pStyle w:val="a3"/>
-        <w:ind w:left="720"/>
-        <w:rPr>
-          <w:szCs w:val="21"/>
-        </w:rPr>
-      </w:pPr>
-      <w:r>
-        <w:rPr>
-          <w:szCs w:val="21"/>
-        </w:rPr>
-        <w:lastRenderedPageBreak/>
+        <w:spacing w:line="360" w:lineRule="auto"/>
+        <w:ind w:left="720" w:firstLine="480"/>
+        <w:rPr>
+          <w:sz w:val="24"/>
+          <w:szCs w:val="24"/>
+        </w:rPr>
+      </w:pPr>
+      <w:r>
+        <w:rPr>
+          <w:sz w:val="24"/>
+          <w:szCs w:val="24"/>
+        </w:rPr>
         <w:t>我们选择</w:t>
       </w:r>
       <w:r>
         <w:rPr>
           <w:rFonts w:hint="eastAsia"/>
-          <w:szCs w:val="21"/>
-        </w:rPr>
-        <w:t>了文化推广战略，企业文化是品牌文化的基础，在一定程度上说，品牌的文化推广过程就是一个塑造品牌文化的过程，所以对品牌实行文化推广战略的第一步就是要有合适的企业文化。我们公司的核心价值观很好的体现了我们的企业文化。</w:t>
-      </w:r>
-      <w:r>
-        <w:rPr>
-          <w:rFonts w:hint="eastAsia"/>
-          <w:szCs w:val="21"/>
-        </w:rPr>
-        <w:t>我们公司的核心价值观是：多元包容，创新为要，善于思考，知识为本。我们致力于大家的线上学习的知识共享，并且我们要不断地创新、不断地提升我们公司人员自己的能力，为大家服务，同时有一个宽松的氛围，能让大家在公司能够畅所欲言，共同学习进步，同时我们致力于听取用户的意见，提升用户的使用体验。</w:t>
-      </w:r>
-      <w:r>
-        <w:rPr>
-          <w:rFonts w:hint="eastAsia"/>
-          <w:szCs w:val="21"/>
+          <w:sz w:val="24"/>
+          <w:szCs w:val="24"/>
+        </w:rPr>
+        <w:t>了文化推广战略，企业文化是品牌文化的基础，在一定程度上说，品牌的文化推广过程就是一个塑造品牌文化的过程，所以对品牌实行文化推广战略的第一步就是要有合适的企业文化。我们公司的核心价值观很好的体现了我们的企业文化。我们公司的核心价值观是：多元包容，创新为要，善于思考，知识为本。我们致力于大家的线上学习的知识共享，并且我们要不断地创新、不断地提升我们公司人员自己的能力，为大家服务，同时有一个宽松的氛围，能让大家在公司能够畅所欲言，共同学习进步，同时我们致力于听取用户的意见，提升用户的使用体验。</w:t>
+      </w:r>
+      <w:r>
+        <w:rPr>
+          <w:rFonts w:hint="eastAsia"/>
+          <w:sz w:val="24"/>
+          <w:szCs w:val="24"/>
         </w:rPr>
         <w:t>凭借着这种思想观念，我们利用文化因素进行品牌推广。</w:t>
       </w:r>
     </w:p>
     <w:p>
       <w:pPr>
-        <w:ind w:firstLineChars="150" w:firstLine="420"/>
-        <w:rPr>
-          <w:sz w:val="28"/>
-          <w:szCs w:val="28"/>
-        </w:rPr>
-      </w:pPr>
-      <w:r>
-        <w:rPr>
-          <w:rFonts w:hint="eastAsia"/>
-          <w:sz w:val="28"/>
-          <w:szCs w:val="28"/>
+        <w:spacing w:line="360" w:lineRule="auto"/>
+        <w:ind w:firstLineChars="150" w:firstLine="360"/>
+        <w:rPr>
+          <w:sz w:val="24"/>
+          <w:szCs w:val="24"/>
+        </w:rPr>
+      </w:pPr>
+      <w:r>
+        <w:rPr>
+          <w:rFonts w:hint="eastAsia"/>
+          <w:sz w:val="24"/>
+          <w:szCs w:val="24"/>
         </w:rPr>
         <w:t>企业形象策划：</w:t>
       </w:r>
     </w:p>
     <w:p>
       <w:pPr>
-        <w:ind w:firstLineChars="350" w:firstLine="735"/>
-        <w:rPr>
-          <w:szCs w:val="21"/>
-        </w:rPr>
-      </w:pPr>
-      <w:r>
-        <w:rPr>
-          <w:szCs w:val="21"/>
+        <w:spacing w:line="360" w:lineRule="auto"/>
+        <w:ind w:firstLineChars="350" w:firstLine="840"/>
+        <w:rPr>
+          <w:sz w:val="24"/>
+          <w:szCs w:val="24"/>
+        </w:rPr>
+      </w:pPr>
+      <w:r>
+        <w:rPr>
+          <w:sz w:val="24"/>
+          <w:szCs w:val="24"/>
         </w:rPr>
         <w:t>借鉴广东太阳神集团公司的企业形象策划之路</w:t>
       </w:r>
       <w:r>
         <w:rPr>
           <w:rFonts w:hint="eastAsia"/>
-          <w:szCs w:val="21"/>
+          <w:sz w:val="24"/>
+          <w:szCs w:val="24"/>
         </w:rPr>
         <w:t>，</w:t>
       </w:r>
       <w:r>
         <w:rPr>
-          <w:szCs w:val="21"/>
+          <w:sz w:val="24"/>
+          <w:szCs w:val="24"/>
         </w:rPr>
         <w:t>我们考虑将</w:t>
       </w:r>
-      <w:r>
-        <w:rPr>
-          <w:szCs w:val="21"/>
+      <w:proofErr w:type="spellStart"/>
+      <w:r>
+        <w:rPr>
+          <w:sz w:val="24"/>
+          <w:szCs w:val="24"/>
         </w:rPr>
         <w:t>iCourse</w:t>
       </w:r>
-      <w:r>
-        <w:rPr>
-          <w:szCs w:val="21"/>
+      <w:proofErr w:type="spellEnd"/>
+      <w:r>
+        <w:rPr>
+          <w:sz w:val="24"/>
+          <w:szCs w:val="24"/>
         </w:rPr>
         <w:t>上午标志与公司标志结合起来</w:t>
       </w:r>
       <w:r>
         <w:rPr>
           <w:rFonts w:hint="eastAsia"/>
-          <w:szCs w:val="21"/>
+          <w:sz w:val="24"/>
+          <w:szCs w:val="24"/>
         </w:rPr>
         <w:t>（这里建议设计一下</w:t>
       </w:r>
-      <w:r>
-        <w:rPr>
-          <w:rFonts w:hint="eastAsia"/>
-          <w:szCs w:val="21"/>
+      <w:proofErr w:type="spellStart"/>
+      <w:r>
+        <w:rPr>
+          <w:rFonts w:hint="eastAsia"/>
+          <w:sz w:val="24"/>
+          <w:szCs w:val="24"/>
         </w:rPr>
         <w:t>i</w:t>
       </w:r>
       <w:r>
         <w:rPr>
-          <w:szCs w:val="21"/>
+          <w:sz w:val="24"/>
+          <w:szCs w:val="24"/>
         </w:rPr>
         <w:t>Course</w:t>
       </w:r>
-      <w:r>
-        <w:rPr>
-          <w:szCs w:val="21"/>
+      <w:proofErr w:type="spellEnd"/>
+      <w:r>
+        <w:rPr>
+          <w:sz w:val="24"/>
+          <w:szCs w:val="24"/>
         </w:rPr>
         <w:t>的</w:t>
       </w:r>
       <w:r>
         <w:rPr>
-          <w:szCs w:val="21"/>
+          <w:sz w:val="24"/>
+          <w:szCs w:val="24"/>
         </w:rPr>
         <w:t>logo</w:t>
       </w:r>
       <w:r>
         <w:rPr>
-          <w:szCs w:val="21"/>
+          <w:sz w:val="24"/>
+          <w:szCs w:val="24"/>
         </w:rPr>
         <w:t>和众学</w:t>
       </w:r>
       <w:r>
         <w:rPr>
-          <w:szCs w:val="21"/>
+          <w:sz w:val="24"/>
+          <w:szCs w:val="24"/>
         </w:rPr>
         <w:t>logo</w:t>
       </w:r>
       <w:r>
         <w:rPr>
-          <w:szCs w:val="21"/>
+          <w:sz w:val="24"/>
+          <w:szCs w:val="24"/>
         </w:rPr>
         <w:t>的结合体</w:t>
       </w:r>
       <w:r>
         <w:rPr>
           <w:rFonts w:hint="eastAsia"/>
-          <w:szCs w:val="21"/>
+          <w:sz w:val="24"/>
+          <w:szCs w:val="24"/>
         </w:rPr>
         <w:t>，</w:t>
       </w:r>
       <w:r>
         <w:rPr>
-          <w:szCs w:val="21"/>
+          <w:sz w:val="24"/>
+          <w:szCs w:val="24"/>
         </w:rPr>
         <w:t>并在这一板块加以描述</w:t>
       </w:r>
       <w:r>
         <w:rPr>
           <w:rFonts w:hint="eastAsia"/>
-          <w:szCs w:val="21"/>
+          <w:sz w:val="24"/>
+          <w:szCs w:val="24"/>
         </w:rPr>
         <w:t>），同时，以提升企业形象为主题进行广告宣传活动。在报纸上刊登整版广告宣传众学的企业标注和标准字的结合。在电视广告中，除了宣传企业标志、标注字以外，还配之以用户使用</w:t>
       </w:r>
-      <w:r>
-        <w:rPr>
-          <w:rFonts w:hint="eastAsia"/>
-          <w:szCs w:val="21"/>
+      <w:proofErr w:type="spellStart"/>
+      <w:r>
+        <w:rPr>
+          <w:rFonts w:hint="eastAsia"/>
+          <w:sz w:val="24"/>
+          <w:szCs w:val="24"/>
         </w:rPr>
         <w:t>i</w:t>
       </w:r>
       <w:r>
         <w:rPr>
-          <w:szCs w:val="21"/>
+          <w:sz w:val="24"/>
+          <w:szCs w:val="24"/>
         </w:rPr>
         <w:t>Course</w:t>
       </w:r>
-      <w:r>
-        <w:rPr>
-          <w:szCs w:val="21"/>
+      <w:proofErr w:type="spellEnd"/>
+      <w:r>
+        <w:rPr>
+          <w:sz w:val="24"/>
+          <w:szCs w:val="24"/>
         </w:rPr>
         <w:t>时专心学习或查找资料的画面</w:t>
       </w:r>
       <w:r>
         <w:rPr>
           <w:rFonts w:hint="eastAsia"/>
-          <w:szCs w:val="21"/>
+          <w:sz w:val="24"/>
+          <w:szCs w:val="24"/>
         </w:rPr>
         <w:t>，</w:t>
       </w:r>
       <w:r>
         <w:rPr>
-          <w:szCs w:val="21"/>
+          <w:sz w:val="24"/>
+          <w:szCs w:val="24"/>
         </w:rPr>
         <w:t>甚至可以加入用户使用后的用户体验采访</w:t>
       </w:r>
       <w:r>
         <w:rPr>
           <w:rFonts w:hint="eastAsia"/>
-          <w:szCs w:val="21"/>
+          <w:sz w:val="24"/>
+          <w:szCs w:val="24"/>
         </w:rPr>
         <w:t>，</w:t>
       </w:r>
       <w:r>
         <w:rPr>
-          <w:szCs w:val="21"/>
+          <w:sz w:val="24"/>
+          <w:szCs w:val="24"/>
         </w:rPr>
         <w:t>从而使企业形象的提升</w:t>
       </w:r>
       <w:r>
         <w:rPr>
-          <w:szCs w:val="21"/>
+          <w:sz w:val="24"/>
+          <w:szCs w:val="24"/>
         </w:rPr>
         <w:t>带来更好的促销作用</w:t>
       </w:r>
     </w:p>
     <w:p>
       <w:pPr>
-        <w:ind w:firstLineChars="150" w:firstLine="420"/>
-        <w:rPr>
-          <w:sz w:val="28"/>
-          <w:szCs w:val="28"/>
-        </w:rPr>
-      </w:pPr>
-      <w:r>
-        <w:rPr>
-          <w:rFonts w:hint="eastAsia"/>
-          <w:sz w:val="28"/>
-          <w:szCs w:val="28"/>
+        <w:spacing w:line="360" w:lineRule="auto"/>
+        <w:ind w:firstLineChars="150" w:firstLine="360"/>
+        <w:rPr>
+          <w:sz w:val="24"/>
+          <w:szCs w:val="24"/>
+        </w:rPr>
+      </w:pPr>
+      <w:r>
+        <w:rPr>
+          <w:rFonts w:hint="eastAsia"/>
+          <w:sz w:val="24"/>
+          <w:szCs w:val="24"/>
         </w:rPr>
         <w:t>广告策划：</w:t>
       </w:r>
     </w:p>
     <w:p>
       <w:pPr>
-        <w:rPr>
-          <w:sz w:val="28"/>
-          <w:szCs w:val="28"/>
-        </w:rPr>
-      </w:pPr>
-      <w:r>
-        <w:rPr>
-          <w:rFonts w:hint="eastAsia"/>
-          <w:sz w:val="28"/>
-          <w:szCs w:val="28"/>
+        <w:spacing w:line="360" w:lineRule="auto"/>
+        <w:rPr>
+          <w:sz w:val="24"/>
+          <w:szCs w:val="24"/>
+        </w:rPr>
+      </w:pPr>
+      <w:r>
+        <w:rPr>
+          <w:rFonts w:hint="eastAsia"/>
+          <w:sz w:val="24"/>
+          <w:szCs w:val="24"/>
         </w:rPr>
         <w:t xml:space="preserve"> </w:t>
       </w:r>
       <w:r>
         <w:rPr>
-          <w:sz w:val="28"/>
-          <w:szCs w:val="28"/>
+          <w:sz w:val="24"/>
+          <w:szCs w:val="24"/>
         </w:rPr>
         <w:t xml:space="preserve">    </w:t>
       </w:r>
       <w:r>
         <w:rPr>
           <w:noProof/>
-          <w:sz w:val="28"/>
-          <w:szCs w:val="28"/>
+          <w:sz w:val="24"/>
+          <w:szCs w:val="24"/>
         </w:rPr>
         <w:lastRenderedPageBreak/>
         <w:drawing>
-          <wp:inline distT="0" distB="0" distL="0" distR="0">
+          <wp:inline distT="0" distB="0" distL="0" distR="0" wp14:anchorId="46391E49" wp14:editId="184BC1E5">
             <wp:extent cx="5274310" cy="7032413"/>
             <wp:effectExtent l="0" t="0" r="2540" b="0"/>
             <wp:docPr id="1" name="图片 1" descr="C:\Users\admin\AppData\Local\Temp\WeChat Files\847683932150902972.jpg"/>
@@ -1340,36 +1499,24 @@
           </wp:inline>
         </w:drawing>
       </w:r>
+      <w:bookmarkStart w:id="0" w:name="_GoBack"/>
+      <w:bookmarkEnd w:id="0"/>
     </w:p>
     <w:p>
       <w:pPr>
-        <w:rPr>
-          <w:rFonts w:hint="eastAsia"/>
-          <w:szCs w:val="21"/>
-        </w:rPr>
-      </w:pPr>
-      <w:r>
-        <w:rPr>
-          <w:rFonts w:hint="eastAsia"/>
-          <w:szCs w:val="21"/>
-        </w:rPr>
-        <w:t>（</w:t>
-      </w:r>
-      <w:r>
-        <w:rPr>
-          <w:rFonts w:hint="eastAsia"/>
-          <w:szCs w:val="21"/>
-        </w:rPr>
-        <w:t>把拍的流程图画上去就行</w:t>
-      </w:r>
-      <w:bookmarkStart w:id="0" w:name="_GoBack"/>
-      <w:bookmarkEnd w:id="0"/>
-      <w:r>
-        <w:rPr>
-          <w:rFonts w:hint="eastAsia"/>
-          <w:szCs w:val="21"/>
-        </w:rPr>
-        <w:t>）</w:t>
+        <w:spacing w:line="360" w:lineRule="auto"/>
+        <w:rPr>
+          <w:sz w:val="24"/>
+          <w:szCs w:val="24"/>
+        </w:rPr>
+      </w:pPr>
+      <w:r>
+        <w:rPr>
+          <w:rFonts w:hint="eastAsia"/>
+          <w:sz w:val="24"/>
+          <w:szCs w:val="24"/>
+        </w:rPr>
+        <w:t>（把拍的流程图画上去就行）</w:t>
       </w:r>
     </w:p>
     <w:sectPr>
@@ -1383,7 +1530,7 @@
 </file>
 
 <file path=word/endnotes.xml><?xml version="1.0" encoding="utf-8"?>
-<w:endnotes xmlns:wpc="http://schemas.microsoft.com/office/word/2010/wordprocessingCanvas" xmlns:mc="http://schemas.openxmlformats.org/markup-compatibility/2006" xmlns:o="urn:schemas-microsoft-com:office:office" xmlns:r="http://schemas.openxmlformats.org/officeDocument/2006/relationships" xmlns:m="http://schemas.openxmlformats.org/officeDocument/2006/math" xmlns:v="urn:schemas-microsoft-com:vml" xmlns:wp14="http://schemas.microsoft.com/office/word/2010/wordprocessingDrawing" xmlns:wp="http://schemas.openxmlformats.org/drawingml/2006/wordprocessingDrawing" xmlns:w10="urn:schemas-microsoft-com:office:word" xmlns:w="http://schemas.openxmlformats.org/wordprocessingml/2006/main" xmlns:w14="http://schemas.microsoft.com/office/word/2010/wordml" xmlns:w15="http://schemas.microsoft.com/office/word/2012/wordml" xmlns:wpg="http://schemas.microsoft.com/office/word/2010/wordprocessingGroup" xmlns:wpi="http://schemas.microsoft.com/office/word/2010/wordprocessingInk" xmlns:wne="http://schemas.microsoft.com/office/word/2006/wordml" xmlns:wps="http://schemas.microsoft.com/office/word/2010/wordprocessingShape" mc:Ignorable="w14 w15 wp14">
+<w:endnotes xmlns:wpc="http://schemas.microsoft.com/office/word/2010/wordprocessingCanvas" xmlns:mo="http://schemas.microsoft.com/office/mac/office/2008/main" xmlns:mc="http://schemas.openxmlformats.org/markup-compatibility/2006" xmlns:mv="urn:schemas-microsoft-com:mac:vml" xmlns:o="urn:schemas-microsoft-com:office:office" xmlns:r="http://schemas.openxmlformats.org/officeDocument/2006/relationships" xmlns:m="http://schemas.openxmlformats.org/officeDocument/2006/math" xmlns:v="urn:schemas-microsoft-com:vml" xmlns:wp14="http://schemas.microsoft.com/office/word/2010/wordprocessingDrawing" xmlns:wp="http://schemas.openxmlformats.org/drawingml/2006/wordprocessingDrawing" xmlns:w10="urn:schemas-microsoft-com:office:word" xmlns:w="http://schemas.openxmlformats.org/wordprocessingml/2006/main" xmlns:w14="http://schemas.microsoft.com/office/word/2010/wordml" xmlns:w15="http://schemas.microsoft.com/office/word/2012/wordml" xmlns:wpg="http://schemas.microsoft.com/office/word/2010/wordprocessingGroup" xmlns:wpi="http://schemas.microsoft.com/office/word/2010/wordprocessingInk" xmlns:wne="http://schemas.microsoft.com/office/word/2006/wordml" xmlns:wps="http://schemas.microsoft.com/office/word/2010/wordprocessingShape" mc:Ignorable="w14 w15 wp14">
   <w:endnote w:type="separator" w:id="-1">
     <w:p>
       <w:r>
@@ -1402,7 +1549,7 @@
 </file>
 
 <file path=word/footnotes.xml><?xml version="1.0" encoding="utf-8"?>
-<w:footnotes xmlns:wpc="http://schemas.microsoft.com/office/word/2010/wordprocessingCanvas" xmlns:mc="http://schemas.openxmlformats.org/markup-compatibility/2006" xmlns:o="urn:schemas-microsoft-com:office:office" xmlns:r="http://schemas.openxmlformats.org/officeDocument/2006/relationships" xmlns:m="http://schemas.openxmlformats.org/officeDocument/2006/math" xmlns:v="urn:schemas-microsoft-com:vml" xmlns:wp14="http://schemas.microsoft.com/office/word/2010/wordprocessingDrawing" xmlns:wp="http://schemas.openxmlformats.org/drawingml/2006/wordprocessingDrawing" xmlns:w10="urn:schemas-microsoft-com:office:word" xmlns:w="http://schemas.openxmlformats.org/wordprocessingml/2006/main" xmlns:w14="http://schemas.microsoft.com/office/word/2010/wordml" xmlns:w15="http://schemas.microsoft.com/office/word/2012/wordml" xmlns:wpg="http://schemas.microsoft.com/office/word/2010/wordprocessingGroup" xmlns:wpi="http://schemas.microsoft.com/office/word/2010/wordprocessingInk" xmlns:wne="http://schemas.microsoft.com/office/word/2006/wordml" xmlns:wps="http://schemas.microsoft.com/office/word/2010/wordprocessingShape" mc:Ignorable="w14 w15 wp14">
+<w:footnotes xmlns:wpc="http://schemas.microsoft.com/office/word/2010/wordprocessingCanvas" xmlns:mo="http://schemas.microsoft.com/office/mac/office/2008/main" xmlns:mc="http://schemas.openxmlformats.org/markup-compatibility/2006" xmlns:mv="urn:schemas-microsoft-com:mac:vml" xmlns:o="urn:schemas-microsoft-com:office:office" xmlns:r="http://schemas.openxmlformats.org/officeDocument/2006/relationships" xmlns:m="http://schemas.openxmlformats.org/officeDocument/2006/math" xmlns:v="urn:schemas-microsoft-com:vml" xmlns:wp14="http://schemas.microsoft.com/office/word/2010/wordprocessingDrawing" xmlns:wp="http://schemas.openxmlformats.org/drawingml/2006/wordprocessingDrawing" xmlns:w10="urn:schemas-microsoft-com:office:word" xmlns:w="http://schemas.openxmlformats.org/wordprocessingml/2006/main" xmlns:w14="http://schemas.microsoft.com/office/word/2010/wordml" xmlns:w15="http://schemas.microsoft.com/office/word/2012/wordml" xmlns:wpg="http://schemas.microsoft.com/office/word/2010/wordprocessingGroup" xmlns:wpi="http://schemas.microsoft.com/office/word/2010/wordprocessingInk" xmlns:wne="http://schemas.microsoft.com/office/word/2006/wordml" xmlns:wps="http://schemas.microsoft.com/office/word/2010/wordprocessingShape" mc:Ignorable="w14 w15 wp14">
   <w:footnote w:type="separator" w:id="-1">
     <w:p>
       <w:r>
@@ -1421,8 +1568,8 @@
 </file>
 
 <file path=word/numbering.xml><?xml version="1.0" encoding="utf-8"?>
-<w:numbering xmlns:wpc="http://schemas.microsoft.com/office/word/2010/wordprocessingCanvas" xmlns:mc="http://schemas.openxmlformats.org/markup-compatibility/2006" xmlns:o="urn:schemas-microsoft-com:office:office" xmlns:r="http://schemas.openxmlformats.org/officeDocument/2006/relationships" xmlns:m="http://schemas.openxmlformats.org/officeDocument/2006/math" xmlns:v="urn:schemas-microsoft-com:vml" xmlns:wp14="http://schemas.microsoft.com/office/word/2010/wordprocessingDrawing" xmlns:wp="http://schemas.openxmlformats.org/drawingml/2006/wordprocessingDrawing" xmlns:w10="urn:schemas-microsoft-com:office:word" xmlns:w="http://schemas.openxmlformats.org/wordprocessingml/2006/main" xmlns:w14="http://schemas.microsoft.com/office/word/2010/wordml" xmlns:w15="http://schemas.microsoft.com/office/word/2012/wordml" xmlns:wpg="http://schemas.microsoft.com/office/word/2010/wordprocessingGroup" xmlns:wpi="http://schemas.microsoft.com/office/word/2010/wordprocessingInk" xmlns:wne="http://schemas.microsoft.com/office/word/2006/wordml" xmlns:wps="http://schemas.microsoft.com/office/word/2010/wordprocessingShape" mc:Ignorable="w14 w15 wp14">
-  <w:abstractNum w:abstractNumId="0" w15:restartNumberingAfterBreak="0">
+<w:numbering xmlns:wpc="http://schemas.microsoft.com/office/word/2010/wordprocessingCanvas" xmlns:mo="http://schemas.microsoft.com/office/mac/office/2008/main" xmlns:mc="http://schemas.openxmlformats.org/markup-compatibility/2006" xmlns:mv="urn:schemas-microsoft-com:mac:vml" xmlns:o="urn:schemas-microsoft-com:office:office" xmlns:r="http://schemas.openxmlformats.org/officeDocument/2006/relationships" xmlns:m="http://schemas.openxmlformats.org/officeDocument/2006/math" xmlns:v="urn:schemas-microsoft-com:vml" xmlns:wp14="http://schemas.microsoft.com/office/word/2010/wordprocessingDrawing" xmlns:wp="http://schemas.openxmlformats.org/drawingml/2006/wordprocessingDrawing" xmlns:w10="urn:schemas-microsoft-com:office:word" xmlns:w="http://schemas.openxmlformats.org/wordprocessingml/2006/main" xmlns:w14="http://schemas.microsoft.com/office/word/2010/wordml" xmlns:w15="http://schemas.microsoft.com/office/word/2012/wordml" xmlns:wpg="http://schemas.microsoft.com/office/word/2010/wordprocessingGroup" xmlns:wpi="http://schemas.microsoft.com/office/word/2010/wordprocessingInk" xmlns:wne="http://schemas.microsoft.com/office/word/2006/wordml" xmlns:wps="http://schemas.microsoft.com/office/word/2010/wordprocessingShape" mc:Ignorable="w14 w15 wp14">
+  <w:abstractNum w:abstractNumId="0">
     <w:nsid w:val="20120566"/>
     <w:multiLevelType w:val="hybridMultilevel"/>
     <w:tmpl w:val="9D125B06"/>
@@ -1511,7 +1658,7 @@
       </w:pPr>
     </w:lvl>
   </w:abstractNum>
-  <w:abstractNum w:abstractNumId="1" w15:restartNumberingAfterBreak="0">
+  <w:abstractNum w:abstractNumId="1">
     <w:nsid w:val="5B1A48A4"/>
     <w:multiLevelType w:val="hybridMultilevel"/>
     <w:tmpl w:val="8A7C5A9E"/>
@@ -1623,7 +1770,7 @@
     </w:rPrDefault>
     <w:pPrDefault/>
   </w:docDefaults>
-  <w:latentStyles w:defLockedState="0" w:defUIPriority="99" w:defSemiHidden="0" w:defUnhideWhenUsed="0" w:defQFormat="0" w:count="371">
+  <w:latentStyles w:defLockedState="0" w:defUIPriority="99" w:defSemiHidden="0" w:defUnhideWhenUsed="0" w:defQFormat="0" w:count="381">
     <w:lsdException w:name="Normal" w:uiPriority="0" w:qFormat="1"/>
     <w:lsdException w:name="heading 1" w:uiPriority="9" w:qFormat="1"/>
     <w:lsdException w:name="heading 2" w:semiHidden="1" w:uiPriority="9" w:unhideWhenUsed="1" w:qFormat="1"/>
@@ -1729,7 +1876,6 @@
     <w:lsdException w:name="HTML Sample" w:semiHidden="1" w:unhideWhenUsed="1"/>
     <w:lsdException w:name="HTML Typewriter" w:semiHidden="1" w:unhideWhenUsed="1"/>
     <w:lsdException w:name="HTML Variable" w:semiHidden="1" w:unhideWhenUsed="1"/>
-    <w:lsdException w:name="Normal Table" w:semiHidden="1" w:unhideWhenUsed="1"/>
     <w:lsdException w:name="annotation subject" w:semiHidden="1" w:unhideWhenUsed="1"/>
     <w:lsdException w:name="No List" w:semiHidden="1" w:unhideWhenUsed="1"/>
     <w:lsdException w:name="Outline List 1" w:semiHidden="1" w:unhideWhenUsed="1"/>
@@ -1776,10 +1922,8 @@
     <w:lsdException w:name="Table Subtle 2" w:semiHidden="1" w:unhideWhenUsed="1"/>
     <w:lsdException w:name="Table Web 1" w:semiHidden="1" w:unhideWhenUsed="1"/>
     <w:lsdException w:name="Table Web 2" w:semiHidden="1" w:unhideWhenUsed="1"/>
-    <w:lsdException w:name="Table Web 3" w:semiHidden="1" w:unhideWhenUsed="1"/>
     <w:lsdException w:name="Balloon Text" w:semiHidden="1" w:unhideWhenUsed="1"/>
     <w:lsdException w:name="Table Grid" w:uiPriority="39"/>
-    <w:lsdException w:name="Table Theme" w:semiHidden="1" w:unhideWhenUsed="1"/>
     <w:lsdException w:name="Placeholder Text" w:semiHidden="1"/>
     <w:lsdException w:name="No Spacing" w:uiPriority="1" w:qFormat="1"/>
     <w:lsdException w:name="Light Shading" w:uiPriority="60"/>
@@ -1995,6 +2139,7 @@
     <w:lsdException w:name="List Table 5 Dark Accent 6" w:uiPriority="50"/>
     <w:lsdException w:name="List Table 6 Colorful Accent 6" w:uiPriority="51"/>
     <w:lsdException w:name="List Table 7 Colorful Accent 6" w:uiPriority="52"/>
+    <w:lsdException w:name="Mention" w:semiHidden="1" w:unhideWhenUsed="1"/>
   </w:latentStyles>
   <w:style w:type="paragraph" w:default="1" w:styleId="a">
     <w:name w:val="Normal"/>
@@ -2047,6 +2192,7 @@
     <w:uiPriority w:val="39"/>
     <w:rsid w:val="006B7C45"/>
     <w:tblPr>
+      <w:tblInd w:w="0" w:type="dxa"/>
       <w:tblBorders>
         <w:top w:val="single" w:sz="4" w:space="0" w:color="auto"/>
         <w:left w:val="single" w:sz="4" w:space="0" w:color="auto"/>
@@ -2055,12 +2201,18 @@
         <w:insideH w:val="single" w:sz="4" w:space="0" w:color="auto"/>
         <w:insideV w:val="single" w:sz="4" w:space="0" w:color="auto"/>
       </w:tblBorders>
+      <w:tblCellMar>
+        <w:top w:w="0" w:type="dxa"/>
+        <w:left w:w="108" w:type="dxa"/>
+        <w:bottom w:w="0" w:type="dxa"/>
+        <w:right w:w="108" w:type="dxa"/>
+      </w:tblCellMar>
     </w:tblPr>
   </w:style>
   <w:style w:type="paragraph" w:styleId="a5">
     <w:name w:val="header"/>
     <w:basedOn w:val="a"/>
-    <w:link w:val="Char"/>
+    <w:link w:val="a6"/>
     <w:uiPriority w:val="99"/>
     <w:unhideWhenUsed/>
     <w:rsid w:val="008D1308"/>
@@ -2080,8 +2232,8 @@
       <w:szCs w:val="18"/>
     </w:rPr>
   </w:style>
-  <w:style w:type="character" w:customStyle="1" w:styleId="Char">
-    <w:name w:val="页眉 Char"/>
+  <w:style w:type="character" w:customStyle="1" w:styleId="a6">
+    <w:name w:val="页眉字符"/>
     <w:basedOn w:val="a0"/>
     <w:link w:val="a5"/>
     <w:uiPriority w:val="99"/>
@@ -2091,10 +2243,10 @@
       <w:szCs w:val="18"/>
     </w:rPr>
   </w:style>
-  <w:style w:type="paragraph" w:styleId="a6">
+  <w:style w:type="paragraph" w:styleId="a7">
     <w:name w:val="footer"/>
     <w:basedOn w:val="a"/>
-    <w:link w:val="Char0"/>
+    <w:link w:val="a8"/>
     <w:uiPriority w:val="99"/>
     <w:unhideWhenUsed/>
     <w:rsid w:val="008D1308"/>
@@ -2111,10 +2263,10 @@
       <w:szCs w:val="18"/>
     </w:rPr>
   </w:style>
-  <w:style w:type="character" w:customStyle="1" w:styleId="Char0">
-    <w:name w:val="页脚 Char"/>
+  <w:style w:type="character" w:customStyle="1" w:styleId="a8">
+    <w:name w:val="页脚字符"/>
     <w:basedOn w:val="a0"/>
-    <w:link w:val="a6"/>
+    <w:link w:val="a7"/>
     <w:uiPriority w:val="99"/>
     <w:rsid w:val="008D1308"/>
     <w:rPr>

</xml_diff>